<commit_message>
reviewed output.md and updated partial results
</commit_message>
<xml_diff>
--- a/output/partial_results/output.docx
+++ b/output/partial_results/output.docx
@@ -14,6 +14,18 @@
     </w:p>
     <w:p>
       <w:pPr>
+        <w:pStyle w:val="FirstParagraph"/>
+      </w:pPr>
+      <w:r>
+        <w:rPr>
+          <w:i/>
+          <w:b/>
+        </w:rPr>
+        <w:t xml:space="preserve">(work in progress)</w:t>
+      </w:r>
+    </w:p>
+    <w:p>
+      <w:pPr>
         <w:pStyle w:val="Heading1"/>
       </w:pPr>
       <w:bookmarkStart w:id="22" w:name="description"/>
@@ -122,7 +134,7 @@
         <w:t xml:space="preserve"> </w:t>
       </w:r>
       <w:r>
-        <w:t xml:space="preserve">characteristics.</w:t>
+        <w:t xml:space="preserve">characteristics (11 columns total).</w:t>
       </w:r>
       <w:r>
         <w:br w:type="textWrapping"/>
@@ -180,13 +192,19 @@
         <w:pStyle w:val="BodyText"/>
       </w:pPr>
       <w:r>
-        <w:t xml:space="preserve">A final remark is that the characteristics' names should not be considered self</w:t>
-      </w:r>
-      <w:r>
-        <w:t xml:space="preserve"> </w:t>
-      </w:r>
-      <w:r>
-        <w:t xml:space="preserve">explanatory. A codebook is often use to describe published data.</w:t>
+        <w:t xml:space="preserve">A final remark is that the characteristics' names (column names) should not be</w:t>
+      </w:r>
+      <w:r>
+        <w:t xml:space="preserve"> </w:t>
+      </w:r>
+      <w:r>
+        <w:t xml:space="preserve">considered self explanatory. A codebook is often use to describe published</w:t>
+      </w:r>
+      <w:r>
+        <w:t xml:space="preserve"> </w:t>
+      </w:r>
+      <w:r>
+        <w:t xml:space="preserve">data.</w:t>
       </w:r>
       <w:r>
         <w:br w:type="textWrapping"/>
@@ -240,7 +258,13 @@
         <w:t xml:space="preserve"> </w:t>
       </w:r>
       <w:r>
-        <w:t xml:space="preserve">known formats.</w:t>
+        <w:t xml:space="preserve">known formats. Also, it cannot refer to Brazilian municipalities because there</w:t>
+      </w:r>
+      <w:r>
+        <w:t xml:space="preserve"> </w:t>
+      </w:r>
+      <w:r>
+        <w:t xml:space="preserve">exists ~5500 of them.</w:t>
       </w:r>
       <w:r>
         <w:br w:type="textWrapping"/>
@@ -271,14 +295,13 @@
     </w:p>
     <w:p>
       <w:pPr>
-        <w:pStyle w:val="Compact"/>
-        <w:numPr>
-          <w:numId w:val="1001"/>
-          <w:ilvl w:val="0"/>
-        </w:numPr>
-      </w:pPr>
-      <w:r>
-        <w:t xml:space="preserve">XXX TODO: include total income/total value in dicusssion. XXX</w:t>
+        <w:pStyle w:val="SourceCode"/>
+      </w:pPr>
+      <w:r>
+        <w:rPr>
+          <w:rStyle w:val="VerbatimChar"/>
+        </w:rPr>
+        <w:t xml:space="preserve">* XXX TODO: include total income/total value in dicusssion. XXX</w:t>
       </w:r>
     </w:p>
     <w:p>
@@ -303,7 +326,7 @@
       <w:pPr>
         <w:pStyle w:val="Compact"/>
         <w:numPr>
-          <w:numId w:val="1002"/>
+          <w:numId w:val="1001"/>
           <w:ilvl w:val="0"/>
         </w:numPr>
       </w:pPr>
@@ -318,7 +341,7 @@
       <w:pPr>
         <w:pStyle w:val="Compact"/>
         <w:numPr>
-          <w:numId w:val="1003"/>
+          <w:numId w:val="1002"/>
           <w:ilvl w:val="1"/>
         </w:numPr>
       </w:pPr>
@@ -336,7 +359,7 @@
       <w:pPr>
         <w:pStyle w:val="Compact"/>
         <w:numPr>
-          <w:numId w:val="1002"/>
+          <w:numId w:val="1001"/>
           <w:ilvl w:val="0"/>
         </w:numPr>
       </w:pPr>
@@ -351,7 +374,7 @@
       <w:pPr>
         <w:pStyle w:val="Compact"/>
         <w:numPr>
-          <w:numId w:val="1004"/>
+          <w:numId w:val="1003"/>
           <w:ilvl w:val="1"/>
         </w:numPr>
       </w:pPr>
@@ -368,68 +391,119 @@
         <w:t xml:space="preserve"> </w:t>
       </w:r>
       <w:r>
-        <w:t xml:space="preserve">discussions and suggestions on various references. Such vast amount of</w:t>
-      </w:r>
-      <w:r>
-        <w:t xml:space="preserve"> </w:t>
-      </w:r>
-      <w:r>
+        <w:t xml:space="preserve">discussions and suggestions on various references.</w:t>
+      </w:r>
+      <w:r>
+        <w:t xml:space="preserve"> </w:t>
+      </w:r>
+      <w:r>
+        <w:rPr>
+          <w:b/>
+        </w:rPr>
+        <w:t xml:space="preserve">Such vast amount of</w:t>
+      </w:r>
+      <w:r>
+        <w:rPr>
+          <w:b/>
+        </w:rPr>
+        <w:t xml:space="preserve"> </w:t>
+      </w:r>
+      <w:r>
+        <w:rPr>
+          <w:b/>
+        </w:rPr>
         <w:t xml:space="preserve">information is not something to be neglected.</w:t>
       </w:r>
       <w:r>
         <w:br w:type="textWrapping"/>
       </w:r>
       <w:r>
-        <w:t xml:space="preserve">It also allows the specification of the number of clusters to be found.</w:t>
-      </w:r>
-      <w:r>
-        <w:t xml:space="preserve"> </w:t>
-      </w:r>
-      <w:r>
-        <w:t xml:space="preserve">This is seen as drawback sometimes. Yet I think that it can be overcome</w:t>
-      </w:r>
-      <w:r>
-        <w:t xml:space="preserve"> </w:t>
-      </w:r>
-      <w:r>
-        <w:t xml:space="preserve">with successively running the algorithm with a different cluster number.</w:t>
+        <w:t xml:space="preserve">The algorithm also allows the specification of the number of clusters to</w:t>
+      </w:r>
+      <w:r>
+        <w:t xml:space="preserve"> </w:t>
+      </w:r>
+      <w:r>
+        <w:t xml:space="preserve">be found. This is seen as drawback according to some sources. Yet</w:t>
+      </w:r>
+      <w:r>
+        <w:t xml:space="preserve"> </w:t>
+      </w:r>
+      <w:r>
+        <w:t xml:space="preserve">I think that it can be overcome with successively running the algorithm</w:t>
+      </w:r>
+      <w:r>
+        <w:t xml:space="preserve"> </w:t>
+      </w:r>
+      <w:r>
+        <w:t xml:space="preserve">with a different cluster number. Specifying the number of clusters also</w:t>
+      </w:r>
+      <w:r>
+        <w:t xml:space="preserve"> </w:t>
+      </w:r>
+      <w:r>
+        <w:t xml:space="preserve">impedes the algorithm to come up with a number of clusters which may be</w:t>
+      </w:r>
+      <w:r>
+        <w:t xml:space="preserve"> </w:t>
+      </w:r>
+      <w:r>
+        <w:t xml:space="preserve">uninterpretable (too few, e. g. 2 or too many 10+).</w:t>
       </w:r>
       <w:r>
         <w:br w:type="textWrapping"/>
       </w:r>
       <w:r>
-        <w:t xml:space="preserve">Also it tends to yield clusters with similar size. This may be a desired</w:t>
-      </w:r>
-      <w:r>
-        <w:t xml:space="preserve"> </w:t>
-      </w:r>
-      <w:r>
-        <w:t xml:space="preserve">characteristic in a business setting for example, where investment of</w:t>
-      </w:r>
-      <w:r>
-        <w:t xml:space="preserve"> </w:t>
-      </w:r>
-      <w:r>
-        <w:t xml:space="preserve">resources (time and capital) may be applied to a cluster of clients. In</w:t>
-      </w:r>
-      <w:r>
-        <w:t xml:space="preserve"> </w:t>
-      </w:r>
-      <w:r>
-        <w:t xml:space="preserve">such cases one does not want to invest those in a cluster just to find</w:t>
-      </w:r>
-      <w:r>
-        <w:t xml:space="preserve"> </w:t>
-      </w:r>
-      <w:r>
-        <w:t xml:space="preserve">out that it aggregates to just a few individuals of their clientele.</w:t>
+        <w:t xml:space="preserve">The algorithm tends to yield clusters with similar size. This may be</w:t>
+      </w:r>
+      <w:r>
+        <w:t xml:space="preserve"> </w:t>
+      </w:r>
+      <w:r>
+        <w:t xml:space="preserve">a desired characteristic in a business setting for example, where</w:t>
+      </w:r>
+      <w:r>
+        <w:t xml:space="preserve"> </w:t>
+      </w:r>
+      <w:r>
+        <w:t xml:space="preserve">investment of resources (time and capital) may be applied to a cluster of</w:t>
+      </w:r>
+      <w:r>
+        <w:t xml:space="preserve"> </w:t>
+      </w:r>
+      <w:r>
+        <w:t xml:space="preserve">clients. In such cases one does not want to invest those in a cluster</w:t>
+      </w:r>
+      <w:r>
+        <w:t xml:space="preserve"> </w:t>
+      </w:r>
+      <w:r>
+        <w:t xml:space="preserve">just to find out that it aggregates to just a few individuals of their</w:t>
+      </w:r>
+      <w:r>
+        <w:t xml:space="preserve"> </w:t>
+      </w:r>
+      <w:r>
+        <w:t xml:space="preserve">clientele.</w:t>
+      </w:r>
+      <w:r>
+        <w:br w:type="textWrapping"/>
+      </w:r>
+      <w:r>
+        <w:t xml:space="preserve">XXX TODO: discuss the random initialization of the algorithm; it may</w:t>
+      </w:r>
+      <w:r>
+        <w:t xml:space="preserve"> </w:t>
+      </w:r>
+      <w:r>
+        <w:t xml:space="preserve">yield really different clusters depending on its initialization.</w:t>
       </w:r>
     </w:p>
     <w:p>
       <w:pPr>
         <w:pStyle w:val="Compact"/>
         <w:numPr>
-          <w:numId w:val="1002"/>
+          <w:numId w:val="1001"/>
           <w:ilvl w:val="0"/>
         </w:numPr>
       </w:pPr>
@@ -444,7 +518,7 @@
       <w:pPr>
         <w:pStyle w:val="Compact"/>
         <w:numPr>
-          <w:numId w:val="1005"/>
+          <w:numId w:val="1004"/>
           <w:ilvl w:val="1"/>
         </w:numPr>
       </w:pPr>
@@ -455,26 +529,32 @@
         <w:t xml:space="preserve"> </w:t>
       </w:r>
       <w:r>
-        <w:t xml:space="preserve">effectivenss of the clustering algorithm. Also the intra-group and</w:t>
-      </w:r>
-      <w:r>
-        <w:t xml:space="preserve"> </w:t>
-      </w:r>
-      <w:r>
-        <w:t xml:space="preserve">inter-group standard deviation and means were taken in consideration to</w:t>
-      </w:r>
-      <w:r>
-        <w:t xml:space="preserve"> </w:t>
-      </w:r>
-      <w:r>
-        <w:t xml:space="preserve">interpret the results of this clustering algorithm.</w:t>
+        <w:t xml:space="preserve">effectivenss of the clustering algorithm.</w:t>
+      </w:r>
+      <w:r>
+        <w:br w:type="textWrapping"/>
+      </w:r>
+      <w:r>
+        <w:t xml:space="preserve">Also the intra-group and inter-group standard deviation and means were</w:t>
+      </w:r>
+      <w:r>
+        <w:t xml:space="preserve"> </w:t>
+      </w:r>
+      <w:r>
+        <w:t xml:space="preserve">taken in consideration to interpret the results of this clustering</w:t>
+      </w:r>
+      <w:r>
+        <w:t xml:space="preserve"> </w:t>
+      </w:r>
+      <w:r>
+        <w:t xml:space="preserve">algorithm.</w:t>
       </w:r>
     </w:p>
     <w:p>
       <w:pPr>
         <w:pStyle w:val="Compact"/>
         <w:numPr>
-          <w:numId w:val="1002"/>
+          <w:numId w:val="1001"/>
           <w:ilvl w:val="0"/>
         </w:numPr>
       </w:pPr>
@@ -489,7 +569,7 @@
       <w:pPr>
         <w:pStyle w:val="Compact"/>
         <w:numPr>
-          <w:numId w:val="1006"/>
+          <w:numId w:val="1005"/>
           <w:ilvl w:val="1"/>
         </w:numPr>
       </w:pPr>
@@ -511,7 +591,7 @@
         <w:t xml:space="preserve"> </w:t>
       </w:r>
       <w:r>
-        <w:t xml:space="preserve">for a complete assessment</w:t>
+        <w:t xml:space="preserve">for a detailed assessment</w:t>
       </w:r>
       <w:r>
         <w:t xml:space="preserve"> </w:t>
@@ -524,7 +604,7 @@
       <w:pPr>
         <w:pStyle w:val="Compact"/>
         <w:numPr>
-          <w:numId w:val="1002"/>
+          <w:numId w:val="1001"/>
           <w:ilvl w:val="0"/>
         </w:numPr>
       </w:pPr>
@@ -539,7 +619,7 @@
       <w:pPr>
         <w:pStyle w:val="Compact"/>
         <w:numPr>
-          <w:numId w:val="1007"/>
+          <w:numId w:val="1006"/>
           <w:ilvl w:val="1"/>
         </w:numPr>
       </w:pPr>
@@ -1209,6 +1289,26 @@
     </w:tbl>
     <w:p>
       <w:pPr>
+        <w:pStyle w:val="BodyText"/>
+      </w:pPr>
+      <w:r>
+        <w:t xml:space="preserve">That means that without scaling the four variables of 'valor' would dominate</w:t>
+      </w:r>
+      <w:r>
+        <w:t xml:space="preserve"> </w:t>
+      </w:r>
+      <w:r>
+        <w:t xml:space="preserve">the clustering sensitivity, rendering the presence of the other variables</w:t>
+      </w:r>
+      <w:r>
+        <w:t xml:space="preserve"> </w:t>
+      </w:r>
+      <w:r>
+        <w:t xml:space="preserve">useless.</w:t>
+      </w:r>
+    </w:p>
+    <w:p>
+      <w:pPr>
         <w:pStyle w:val="Heading3"/>
       </w:pPr>
       <w:bookmarkStart w:id="29" w:name="nominal-variables-processing"/>
@@ -1272,13 +1372,13 @@
         <w:t xml:space="preserve"> </w:t>
       </w:r>
       <w:r>
-        <w:t xml:space="preserve">transformed to new binary characteristics. To illustrate suppose that we begin</w:t>
-      </w:r>
-      <w:r>
-        <w:t xml:space="preserve"> </w:t>
-      </w:r>
-      <w:r>
-        <w:t xml:space="preserve">only with</w:t>
+        <w:t xml:space="preserve">transformed to new binary characteristics (then scaled as commented above). To</w:t>
+      </w:r>
+      <w:r>
+        <w:t xml:space="preserve"> </w:t>
+      </w:r>
+      <w:r>
+        <w:t xml:space="preserve">illustrate suppose that we begin only with</w:t>
       </w:r>
       <w:r>
         <w:t xml:space="preserve"> </w:t>
@@ -1636,13 +1736,22 @@
         <w:pStyle w:val="FirstParagraph"/>
       </w:pPr>
       <w:r>
-        <w:t xml:space="preserve">I have chosen the numbers of clusters to be six. See the discussion below for</w:t>
-      </w:r>
-      <w:r>
-        <w:t xml:space="preserve"> </w:t>
-      </w:r>
-      <w:r>
-        <w:t xml:space="preserve">details.</w:t>
+        <w:rPr>
+          <w:b/>
+        </w:rPr>
+        <w:t xml:space="preserve">I have chosen the numbers of clusters to be six.</w:t>
+      </w:r>
+      <w:r>
+        <w:t xml:space="preserve"> </w:t>
+      </w:r>
+      <w:r>
+        <w:t xml:space="preserve">See the discussion below</w:t>
+      </w:r>
+      <w:r>
+        <w:t xml:space="preserve"> </w:t>
+      </w:r>
+      <w:r>
+        <w:t xml:space="preserve">for details.</w:t>
       </w:r>
     </w:p>
     <w:p>
@@ -1726,7 +1835,7 @@
       <w:pPr>
         <w:pStyle w:val="Compact"/>
         <w:numPr>
-          <w:numId w:val="1008"/>
+          <w:numId w:val="1007"/>
           <w:ilvl w:val="0"/>
         </w:numPr>
       </w:pPr>
@@ -1744,7 +1853,7 @@
       <w:pPr>
         <w:pStyle w:val="Compact"/>
         <w:numPr>
-          <w:numId w:val="1008"/>
+          <w:numId w:val="1007"/>
           <w:ilvl w:val="0"/>
         </w:numPr>
       </w:pPr>
@@ -1755,25 +1864,31 @@
         <w:t xml:space="preserve"> </w:t>
       </w:r>
       <w:r>
-        <w:t xml:space="preserve">sharp belonging attribute (it could thus belong to both clusters)</w:t>
+        <w:t xml:space="preserve">sharp 'belonging attribute' (it could thus belong to both clusters)</w:t>
       </w:r>
     </w:p>
     <w:p>
       <w:pPr>
         <w:pStyle w:val="Compact"/>
         <w:numPr>
-          <w:numId w:val="1008"/>
+          <w:numId w:val="1007"/>
           <w:ilvl w:val="0"/>
         </w:numPr>
       </w:pPr>
       <w:r>
-        <w:t xml:space="preserve">Values near to one: the data point was correctly classified and lies near</w:t>
-      </w:r>
-      <w:r>
-        <w:t xml:space="preserve"> </w:t>
-      </w:r>
-      <w:r>
-        <w:t xml:space="preserve">to other data points in the same cluster</w:t>
+        <w:t xml:space="preserve">Values near to one: the data point was correctly classified and lies near to</w:t>
+      </w:r>
+      <w:r>
+        <w:t xml:space="preserve"> </w:t>
+      </w:r>
+      <w:r>
+        <w:t xml:space="preserve">other data points in the same cluster. Its cluster is adequately away</w:t>
+      </w:r>
+      <w:r>
+        <w:t xml:space="preserve"> </w:t>
+      </w:r>
+      <w:r>
+        <w:t xml:space="preserve">from other clusters</w:t>
       </w:r>
     </w:p>
     <w:p>
@@ -1849,13 +1964,19 @@
       <w:r>
         <w:t xml:space="preserve">average value for silhouette reaches a maximum at around 18 clusters.</w:t>
       </w:r>
+      <w:r>
+        <w:br w:type="textWrapping"/>
+      </w:r>
+      <w:r>
+        <w:t xml:space="preserve">Thus we naively could choose the number of clusters to be 18.</w:t>
+      </w:r>
     </w:p>
     <w:p>
       <w:pPr>
         <w:pStyle w:val="BodyText"/>
       </w:pPr>
       <w:r>
-        <w:t xml:space="preserve">In the context of the</w:t>
+        <w:t xml:space="preserve">However in the context of the</w:t>
       </w:r>
       <w:r>
         <w:t xml:space="preserve"> </w:t>
@@ -1870,13 +1991,13 @@
         <w:t xml:space="preserve"> </w:t>
       </w:r>
       <w:r>
-        <w:t xml:space="preserve">of the results one</w:t>
-      </w:r>
-      <w:r>
-        <w:t xml:space="preserve"> </w:t>
-      </w:r>
-      <w:r>
-        <w:t xml:space="preserve">would preferably limit the number of clusters to a maximum of ~10.</w:t>
+        <w:t xml:space="preserve">of the</w:t>
+      </w:r>
+      <w:r>
+        <w:t xml:space="preserve"> </w:t>
+      </w:r>
+      <w:r>
+        <w:t xml:space="preserve">results one would limit the number of clusters to a maximum of ~10.</w:t>
       </w:r>
     </w:p>
     <w:p>
@@ -1896,7 +2017,7 @@
         <w:t xml:space="preserve"> </w:t>
       </w:r>
       <w:r>
-        <w:t xml:space="preserve">means that the samples are on average better defined in the own cluster, and</w:t>
+        <w:t xml:space="preserve">means that the samples are on average better defined in their own cluster and</w:t>
       </w:r>
       <w:r>
         <w:t xml:space="preserve"> </w:t>
@@ -1954,14 +2075,14 @@
     </w:p>
     <w:p>
       <w:pPr>
-        <w:pStyle w:val="FigureWithCaption"/>
+        <w:pStyle w:val="Figure"/>
       </w:pPr>
       <w:r>
         <w:drawing>
           <wp:inline>
             <wp:extent cx="5334000" cy="8001000"/>
             <wp:effectExtent b="0" l="0" r="0" t="0"/>
-            <wp:docPr descr="xxx" title="" id="1" name="Picture"/>
+            <wp:docPr descr="" title="" id="1" name="Picture"/>
             <a:graphic>
               <a:graphicData uri="http://schemas.openxmlformats.org/drawingml/2006/picture">
                 <pic:pic>
@@ -2001,15 +2122,7 @@
     </w:p>
     <w:p>
       <w:pPr>
-        <w:pStyle w:val="ImageCaption"/>
-      </w:pPr>
-      <w:r>
-        <w:t xml:space="preserve">xxx</w:t>
-      </w:r>
-    </w:p>
-    <w:p>
-      <w:pPr>
-        <w:pStyle w:val="BodyText"/>
+        <w:pStyle w:val="FirstParagraph"/>
       </w:pPr>
       <w:r>
         <w:t xml:space="preserve">See</w:t>
@@ -2054,7 +2167,7 @@
       <w:pPr>
         <w:pStyle w:val="Compact"/>
         <w:numPr>
-          <w:numId w:val="1009"/>
+          <w:numId w:val="1008"/>
           <w:ilvl w:val="0"/>
         </w:numPr>
       </w:pPr>
@@ -2077,7 +2190,7 @@
       <w:pPr>
         <w:pStyle w:val="Compact"/>
         <w:numPr>
-          <w:numId w:val="1009"/>
+          <w:numId w:val="1008"/>
           <w:ilvl w:val="0"/>
         </w:numPr>
       </w:pPr>
@@ -2132,7 +2245,7 @@
       <w:pPr>
         <w:pStyle w:val="Compact"/>
         <w:numPr>
-          <w:numId w:val="1010"/>
+          <w:numId w:val="1009"/>
           <w:ilvl w:val="0"/>
         </w:numPr>
       </w:pPr>
@@ -2148,14 +2261,14 @@
     </w:p>
     <w:p>
       <w:pPr>
-        <w:pStyle w:val="FigureWithCaption"/>
+        <w:pStyle w:val="Figure"/>
       </w:pPr>
       <w:r>
         <w:drawing>
           <wp:inline>
             <wp:extent cx="5334000" cy="3667124"/>
             <wp:effectExtent b="0" l="0" r="0" t="0"/>
-            <wp:docPr descr="cluster0" title="" id="1" name="Picture"/>
+            <wp:docPr descr="" title="" id="1" name="Picture"/>
             <a:graphic>
               <a:graphicData uri="http://schemas.openxmlformats.org/drawingml/2006/picture">
                 <pic:pic>
@@ -2195,17 +2308,9 @@
     </w:p>
     <w:p>
       <w:pPr>
-        <w:pStyle w:val="ImageCaption"/>
-      </w:pPr>
-      <w:r>
-        <w:t xml:space="preserve">cluster0</w:t>
-      </w:r>
-    </w:p>
-    <w:p>
-      <w:pPr>
         <w:pStyle w:val="Compact"/>
         <w:numPr>
-          <w:numId w:val="1011"/>
+          <w:numId w:val="1010"/>
           <w:ilvl w:val="0"/>
         </w:numPr>
       </w:pPr>
@@ -2244,7 +2349,7 @@
       <w:pPr>
         <w:pStyle w:val="Compact"/>
         <w:numPr>
-          <w:numId w:val="1012"/>
+          <w:numId w:val="1011"/>
           <w:ilvl w:val="0"/>
         </w:numPr>
       </w:pPr>
@@ -2303,7 +2408,7 @@
       <w:pPr>
         <w:pStyle w:val="Compact"/>
         <w:numPr>
-          <w:numId w:val="1013"/>
+          <w:numId w:val="1012"/>
           <w:ilvl w:val="0"/>
         </w:numPr>
       </w:pPr>
@@ -2321,7 +2426,7 @@
       <w:pPr>
         <w:pStyle w:val="Compact"/>
         <w:numPr>
-          <w:numId w:val="1013"/>
+          <w:numId w:val="1012"/>
           <w:ilvl w:val="0"/>
         </w:numPr>
       </w:pPr>
@@ -2339,7 +2444,7 @@
       <w:pPr>
         <w:pStyle w:val="Compact"/>
         <w:numPr>
-          <w:numId w:val="1013"/>
+          <w:numId w:val="1012"/>
           <w:ilvl w:val="0"/>
         </w:numPr>
       </w:pPr>
@@ -2351,7 +2456,7 @@
       <w:pPr>
         <w:pStyle w:val="Compact"/>
         <w:numPr>
-          <w:numId w:val="1013"/>
+          <w:numId w:val="1012"/>
           <w:ilvl w:val="0"/>
         </w:numPr>
       </w:pPr>
@@ -2374,12 +2479,12 @@
       <w:pPr>
         <w:pStyle w:val="Compact"/>
         <w:numPr>
-          <w:numId w:val="1013"/>
+          <w:numId w:val="1012"/>
           <w:ilvl w:val="0"/>
         </w:numPr>
       </w:pPr>
       <w:r>
-        <w:t xml:space="preserve">It is the cluster which aggregates most individuals (~1400)</w:t>
+        <w:t xml:space="preserve">It is the cluster which aggregates most individuals (~1400).</w:t>
       </w:r>
     </w:p>
     <w:p>
@@ -2407,7 +2512,7 @@
       <w:pPr>
         <w:pStyle w:val="Compact"/>
         <w:numPr>
-          <w:numId w:val="1014"/>
+          <w:numId w:val="1013"/>
           <w:ilvl w:val="0"/>
         </w:numPr>
       </w:pPr>
@@ -2478,7 +2583,7 @@
       <w:pPr>
         <w:pStyle w:val="Compact"/>
         <w:numPr>
-          <w:numId w:val="1015"/>
+          <w:numId w:val="1014"/>
           <w:ilvl w:val="0"/>
         </w:numPr>
       </w:pPr>
@@ -2490,7 +2595,7 @@
       <w:pPr>
         <w:pStyle w:val="Compact"/>
         <w:numPr>
-          <w:numId w:val="1015"/>
+          <w:numId w:val="1014"/>
           <w:ilvl w:val="0"/>
         </w:numPr>
       </w:pPr>
@@ -2523,7 +2628,7 @@
       <w:pPr>
         <w:pStyle w:val="Compact"/>
         <w:numPr>
-          <w:numId w:val="1016"/>
+          <w:numId w:val="1015"/>
           <w:ilvl w:val="0"/>
         </w:numPr>
       </w:pPr>
@@ -2588,7 +2693,7 @@
       <w:pPr>
         <w:pStyle w:val="Compact"/>
         <w:numPr>
-          <w:numId w:val="1017"/>
+          <w:numId w:val="1016"/>
           <w:ilvl w:val="0"/>
         </w:numPr>
       </w:pPr>
@@ -2600,7 +2705,7 @@
       <w:pPr>
         <w:pStyle w:val="Compact"/>
         <w:numPr>
-          <w:numId w:val="1017"/>
+          <w:numId w:val="1016"/>
           <w:ilvl w:val="0"/>
         </w:numPr>
       </w:pPr>
@@ -2633,7 +2738,7 @@
       <w:pPr>
         <w:pStyle w:val="Compact"/>
         <w:numPr>
-          <w:numId w:val="1018"/>
+          <w:numId w:val="1017"/>
           <w:ilvl w:val="0"/>
         </w:numPr>
       </w:pPr>
@@ -2692,12 +2797,12 @@
       <w:pPr>
         <w:pStyle w:val="Compact"/>
         <w:numPr>
-          <w:numId w:val="1019"/>
+          <w:numId w:val="1018"/>
           <w:ilvl w:val="0"/>
         </w:numPr>
       </w:pPr>
       <w:r>
-        <w:t xml:space="preserve">XXX</w:t>
+        <w:t xml:space="preserve">XXX TODO</w:t>
       </w:r>
     </w:p>
     <w:p>
@@ -2725,7 +2830,7 @@
       <w:pPr>
         <w:pStyle w:val="Compact"/>
         <w:numPr>
-          <w:numId w:val="1020"/>
+          <w:numId w:val="1019"/>
           <w:ilvl w:val="0"/>
         </w:numPr>
       </w:pPr>
@@ -2798,12 +2903,60 @@
       <w:pPr>
         <w:pStyle w:val="Compact"/>
         <w:numPr>
+          <w:numId w:val="1020"/>
+          <w:ilvl w:val="0"/>
+        </w:numPr>
+      </w:pPr>
+      <w:r>
+        <w:t xml:space="preserve">It is the smallest of all clusters: 245 individuals.</w:t>
+      </w:r>
+    </w:p>
+    <w:p>
+      <w:pPr>
+        <w:pStyle w:val="Compact"/>
+        <w:numPr>
+          <w:numId w:val="1020"/>
+          <w:ilvl w:val="0"/>
+        </w:numPr>
+      </w:pPr>
+      <w:r>
+        <w:t xml:space="preserve">XXX TODO</w:t>
+      </w:r>
+    </w:p>
+    <w:p>
+      <w:pPr>
+        <w:pStyle w:val="Heading1"/>
+      </w:pPr>
+      <w:bookmarkStart w:id="48" w:name="summary"/>
+      <w:bookmarkEnd w:id="48"/>
+      <w:r>
+        <w:t xml:space="preserve">Summary</w:t>
+      </w:r>
+    </w:p>
+    <w:p>
+      <w:pPr>
+        <w:pStyle w:val="FirstParagraph"/>
+      </w:pPr>
+      <w:r>
+        <w:t xml:space="preserve">The clusterization was conducted properly and yielded significant results. This</w:t>
+      </w:r>
+      <w:r>
+        <w:t xml:space="preserve"> </w:t>
+      </w:r>
+      <w:r>
+        <w:t xml:space="preserve">is evidenced by:</w:t>
+      </w:r>
+    </w:p>
+    <w:p>
+      <w:pPr>
+        <w:pStyle w:val="Compact"/>
+        <w:numPr>
           <w:numId w:val="1021"/>
           <w:ilvl w:val="0"/>
         </w:numPr>
       </w:pPr>
       <w:r>
-        <w:t xml:space="preserve">It is the smallest of all clusters: 245 individuals.</w:t>
+        <w:t xml:space="preserve">A satisfactory value of silhouette (XXX TODO comment further XXX)</w:t>
       </w:r>
     </w:p>
     <w:p>
@@ -2815,17 +2968,79 @@
         </w:numPr>
       </w:pPr>
       <w:r>
-        <w:t xml:space="preserve">c</w:t>
-      </w:r>
-    </w:p>
-    <w:p>
-      <w:pPr>
-        <w:pStyle w:val="Heading1"/>
-      </w:pPr>
-      <w:bookmarkStart w:id="48" w:name="summary"/>
-      <w:bookmarkEnd w:id="48"/>
-      <w:r>
-        <w:t xml:space="preserve">Summary</w:t>
+        <w:t xml:space="preserve">Some very sharp separations, some of which are coupled and yield easily</w:t>
+      </w:r>
+      <w:r>
+        <w:t xml:space="preserve"> </w:t>
+      </w:r>
+      <w:r>
+        <w:t xml:space="preserve">interpretable results:</w:t>
+      </w:r>
+    </w:p>
+    <w:p>
+      <w:pPr>
+        <w:pStyle w:val="Compact"/>
+        <w:numPr>
+          <w:numId w:val="1022"/>
+          <w:ilvl w:val="1"/>
+        </w:numPr>
+      </w:pPr>
+      <w:r>
+        <w:t xml:space="preserve">a (coupled) XXX TODO</w:t>
+      </w:r>
+    </w:p>
+    <w:p>
+      <w:pPr>
+        <w:pStyle w:val="Compact"/>
+        <w:numPr>
+          <w:numId w:val="1022"/>
+          <w:ilvl w:val="1"/>
+        </w:numPr>
+      </w:pPr>
+      <w:r>
+        <w:t xml:space="preserve">b (coupled)</w:t>
+      </w:r>
+    </w:p>
+    <w:p>
+      <w:pPr>
+        <w:pStyle w:val="Compact"/>
+        <w:numPr>
+          <w:numId w:val="1022"/>
+          <w:ilvl w:val="1"/>
+        </w:numPr>
+      </w:pPr>
+      <w:r>
+        <w:t xml:space="preserve">c (single)</w:t>
+      </w:r>
+    </w:p>
+    <w:p>
+      <w:pPr>
+        <w:pStyle w:val="Compact"/>
+        <w:numPr>
+          <w:numId w:val="1022"/>
+          <w:ilvl w:val="1"/>
+        </w:numPr>
+      </w:pPr>
+      <w:r>
+        <w:t xml:space="preserve">d (single)</w:t>
+      </w:r>
+    </w:p>
+    <w:p>
+      <w:pPr>
+        <w:pStyle w:val="Compact"/>
+        <w:numPr>
+          <w:numId w:val="1021"/>
+          <w:ilvl w:val="0"/>
+        </w:numPr>
+      </w:pPr>
+      <w:r>
+        <w:t xml:space="preserve">A reasonable amount of clusters, facilitating the communication and</w:t>
+      </w:r>
+      <w:r>
+        <w:t xml:space="preserve"> </w:t>
+      </w:r>
+      <w:r>
+        <w:t xml:space="preserve">interpretation of the results (one of the strenghts of the algorithm)</w:t>
       </w:r>
     </w:p>
     <w:p>
@@ -2833,43 +3048,31 @@
         <w:pStyle w:val="FirstParagraph"/>
       </w:pPr>
       <w:r>
-        <w:t xml:space="preserve">The clusterization was conducted properly and yielded significant results. This</w:t>
-      </w:r>
-      <w:r>
-        <w:t xml:space="preserve"> </w:t>
-      </w:r>
-      <w:r>
-        <w:t xml:space="preserve">is evidenced by:</w:t>
+        <w:t xml:space="preserve">A quick summary of each cluster's characteristics are:</w:t>
       </w:r>
     </w:p>
     <w:p>
       <w:pPr>
         <w:pStyle w:val="Compact"/>
         <w:numPr>
-          <w:numId w:val="1022"/>
+          <w:numId w:val="1023"/>
           <w:ilvl w:val="0"/>
         </w:numPr>
       </w:pPr>
       <w:r>
-        <w:t xml:space="preserve">A satisfactory value of silhouette (XXX)</w:t>
+        <w:t xml:space="preserve">Cluster 0: (XXX TODO one liner XXX)</w:t>
       </w:r>
     </w:p>
     <w:p>
       <w:pPr>
         <w:pStyle w:val="Compact"/>
         <w:numPr>
-          <w:numId w:val="1022"/>
+          <w:numId w:val="1023"/>
           <w:ilvl w:val="0"/>
         </w:numPr>
       </w:pPr>
       <w:r>
-        <w:t xml:space="preserve">Some very sharp separations, some of which are coupled and yield easily</w:t>
-      </w:r>
-      <w:r>
-        <w:t xml:space="preserve"> </w:t>
-      </w:r>
-      <w:r>
-        <w:t xml:space="preserve">interpretable results:</w:t>
+        <w:t xml:space="preserve">Cluster 1: (XXX TODO one liner XXX)</w:t>
       </w:r>
     </w:p>
     <w:p>
@@ -2877,11 +3080,11 @@
         <w:pStyle w:val="Compact"/>
         <w:numPr>
           <w:numId w:val="1023"/>
-          <w:ilvl w:val="1"/>
-        </w:numPr>
-      </w:pPr>
-      <w:r>
-        <w:t xml:space="preserve">a (coupled)</w:t>
+          <w:ilvl w:val="0"/>
+        </w:numPr>
+      </w:pPr>
+      <w:r>
+        <w:t xml:space="preserve">Cluster 2: (XXX TODO one liner XXX)</w:t>
       </w:r>
     </w:p>
     <w:p>
@@ -2889,11 +3092,11 @@
         <w:pStyle w:val="Compact"/>
         <w:numPr>
           <w:numId w:val="1023"/>
-          <w:ilvl w:val="1"/>
-        </w:numPr>
-      </w:pPr>
-      <w:r>
-        <w:t xml:space="preserve">b (coupled)</w:t>
+          <w:ilvl w:val="0"/>
+        </w:numPr>
+      </w:pPr>
+      <w:r>
+        <w:t xml:space="preserve">Cluster 3: (XXX TODO one liner XXX)</w:t>
       </w:r>
     </w:p>
     <w:p>
@@ -2901,11 +3104,11 @@
         <w:pStyle w:val="Compact"/>
         <w:numPr>
           <w:numId w:val="1023"/>
-          <w:ilvl w:val="1"/>
-        </w:numPr>
-      </w:pPr>
-      <w:r>
-        <w:t xml:space="preserve">c (single)</w:t>
+          <w:ilvl w:val="0"/>
+        </w:numPr>
+      </w:pPr>
+      <w:r>
+        <w:t xml:space="preserve">Cluster 4: (XXX TODO one liner XXX)</w:t>
       </w:r>
     </w:p>
     <w:p>
@@ -2913,109 +3116,11 @@
         <w:pStyle w:val="Compact"/>
         <w:numPr>
           <w:numId w:val="1023"/>
-          <w:ilvl w:val="1"/>
-        </w:numPr>
-      </w:pPr>
-      <w:r>
-        <w:t xml:space="preserve">d (single)</w:t>
-      </w:r>
-    </w:p>
-    <w:p>
-      <w:pPr>
-        <w:pStyle w:val="Compact"/>
-        <w:numPr>
-          <w:numId w:val="1022"/>
           <w:ilvl w:val="0"/>
         </w:numPr>
       </w:pPr>
       <w:r>
-        <w:t xml:space="preserve">A reasonable amount of clusters, facilitating the communication and</w:t>
-      </w:r>
-      <w:r>
-        <w:t xml:space="preserve"> </w:t>
-      </w:r>
-      <w:r>
-        <w:t xml:space="preserve">interpretation of the results (one of the strenghts of the algorithm)</w:t>
-      </w:r>
-    </w:p>
-    <w:p>
-      <w:pPr>
-        <w:pStyle w:val="FirstParagraph"/>
-      </w:pPr>
-      <w:r>
-        <w:t xml:space="preserve">A quick summary of each cluster's characteristics are:</w:t>
-      </w:r>
-    </w:p>
-    <w:p>
-      <w:pPr>
-        <w:pStyle w:val="Compact"/>
-        <w:numPr>
-          <w:numId w:val="1024"/>
-          <w:ilvl w:val="0"/>
-        </w:numPr>
-      </w:pPr>
-      <w:r>
-        <w:t xml:space="preserve">Cluster 0: (XXX one liner XXX)</w:t>
-      </w:r>
-    </w:p>
-    <w:p>
-      <w:pPr>
-        <w:pStyle w:val="Compact"/>
-        <w:numPr>
-          <w:numId w:val="1024"/>
-          <w:ilvl w:val="0"/>
-        </w:numPr>
-      </w:pPr>
-      <w:r>
-        <w:t xml:space="preserve">Cluster 1: (XXX one liner XXX)</w:t>
-      </w:r>
-    </w:p>
-    <w:p>
-      <w:pPr>
-        <w:pStyle w:val="Compact"/>
-        <w:numPr>
-          <w:numId w:val="1024"/>
-          <w:ilvl w:val="0"/>
-        </w:numPr>
-      </w:pPr>
-      <w:r>
-        <w:t xml:space="preserve">Cluster 2: (XXX one liner XXX)</w:t>
-      </w:r>
-    </w:p>
-    <w:p>
-      <w:pPr>
-        <w:pStyle w:val="Compact"/>
-        <w:numPr>
-          <w:numId w:val="1024"/>
-          <w:ilvl w:val="0"/>
-        </w:numPr>
-      </w:pPr>
-      <w:r>
-        <w:t xml:space="preserve">Cluster 3: (XXX one liner XXX)</w:t>
-      </w:r>
-    </w:p>
-    <w:p>
-      <w:pPr>
-        <w:pStyle w:val="Compact"/>
-        <w:numPr>
-          <w:numId w:val="1024"/>
-          <w:ilvl w:val="0"/>
-        </w:numPr>
-      </w:pPr>
-      <w:r>
-        <w:t xml:space="preserve">Cluster 4: (XXX one liner XXX)</w:t>
-      </w:r>
-    </w:p>
-    <w:p>
-      <w:pPr>
-        <w:pStyle w:val="Compact"/>
-        <w:numPr>
-          <w:numId w:val="1024"/>
-          <w:ilvl w:val="0"/>
-        </w:numPr>
-      </w:pPr>
-      <w:r>
-        <w:t xml:space="preserve">Cluster 5: (XXX one liner XXX)</w:t>
+        <w:t xml:space="preserve">Cluster 5: (XXX TODO one liner XXX)</w:t>
       </w:r>
     </w:p>
     <w:p>
@@ -3032,16 +3137,89 @@
       <w:pPr>
         <w:pStyle w:val="Heading2"/>
       </w:pPr>
-      <w:bookmarkStart w:id="50" w:name="tools"/>
+      <w:bookmarkStart w:id="50" w:name="reproducibility"/>
       <w:bookmarkEnd w:id="50"/>
       <w:r>
+        <w:t xml:space="preserve">Reproducibility</w:t>
+      </w:r>
+    </w:p>
+    <w:p>
+      <w:pPr>
+        <w:pStyle w:val="FirstParagraph"/>
+      </w:pPr>
+      <w:r>
+        <w:t xml:space="preserve">Reproducibility is going to be assessed in this task. In order to comply with</w:t>
+      </w:r>
+      <w:r>
+        <w:t xml:space="preserve"> </w:t>
+      </w:r>
+      <w:r>
+        <w:t xml:space="preserve">it the software versions needed to replicate the experiement are specified</w:t>
+      </w:r>
+      <w:r>
+        <w:t xml:space="preserve"> </w:t>
+      </w:r>
+      <w:r>
+        <w:t xml:space="preserve">below.</w:t>
+      </w:r>
+    </w:p>
+    <w:p>
+      <w:pPr>
+        <w:pStyle w:val="BodyText"/>
+      </w:pPr>
+      <w:r>
+        <w:t xml:space="preserve">Also non deterministic part of the algorithms are fixed using a defined random</w:t>
+      </w:r>
+      <w:r>
+        <w:t xml:space="preserve"> </w:t>
+      </w:r>
+      <w:r>
+        <w:t xml:space="preserve">seed at</w:t>
+      </w:r>
+      <w:r>
+        <w:t xml:space="preserve"> </w:t>
+      </w:r>
+      <w:r>
+        <w:rPr>
+          <w:rStyle w:val="VerbatimChar"/>
+        </w:rPr>
+        <w:t xml:space="preserve">code/control.py</w:t>
+      </w:r>
+      <w:r>
+        <w:t xml:space="preserve"> </w:t>
+      </w:r>
+      <w:r>
+        <w:t xml:space="preserve">and invoked properly during code execution.</w:t>
+      </w:r>
+    </w:p>
+    <w:p>
+      <w:pPr>
+        <w:pStyle w:val="BodyText"/>
+      </w:pPr>
+      <w:r>
+        <w:t xml:space="preserve">Finally the code is hosted on github to allow any team to replicate and judge</w:t>
+      </w:r>
+      <w:r>
+        <w:t xml:space="preserve"> </w:t>
+      </w:r>
+      <w:r>
+        <w:t xml:space="preserve">the results themselves.</w:t>
+      </w:r>
+    </w:p>
+    <w:p>
+      <w:pPr>
+        <w:pStyle w:val="Heading2"/>
+      </w:pPr>
+      <w:bookmarkStart w:id="51" w:name="tools"/>
+      <w:bookmarkEnd w:id="51"/>
+      <w:r>
         <w:t xml:space="preserve">Tools</w:t>
       </w:r>
     </w:p>
     <w:p>
       <w:pPr>
         <w:numPr>
-          <w:numId w:val="1025"/>
+          <w:numId w:val="1024"/>
           <w:ilvl w:val="0"/>
         </w:numPr>
       </w:pPr>
@@ -3112,7 +3290,7 @@
     <w:p>
       <w:pPr>
         <w:numPr>
-          <w:numId w:val="1025"/>
+          <w:numId w:val="1024"/>
           <w:ilvl w:val="0"/>
         </w:numPr>
       </w:pPr>
@@ -3147,7 +3325,7 @@
     <w:p>
       <w:pPr>
         <w:numPr>
-          <w:numId w:val="1025"/>
+          <w:numId w:val="1024"/>
           <w:ilvl w:val="0"/>
         </w:numPr>
       </w:pPr>
@@ -3227,7 +3405,7 @@
     <w:p>
       <w:pPr>
         <w:numPr>
-          <w:numId w:val="1025"/>
+          <w:numId w:val="1024"/>
           <w:ilvl w:val="0"/>
         </w:numPr>
       </w:pPr>
@@ -3326,10 +3504,32 @@
       <w:pPr>
         <w:pStyle w:val="Heading1"/>
       </w:pPr>
-      <w:bookmarkStart w:id="51" w:name="other-remarks"/>
-      <w:bookmarkEnd w:id="51"/>
+      <w:bookmarkStart w:id="52" w:name="other-remarks"/>
+      <w:bookmarkEnd w:id="52"/>
       <w:r>
         <w:t xml:space="preserve">Other remarks</w:t>
+      </w:r>
+    </w:p>
+    <w:p>
+      <w:pPr>
+        <w:pStyle w:val="Compact"/>
+        <w:numPr>
+          <w:numId w:val="1025"/>
+          <w:ilvl w:val="0"/>
+        </w:numPr>
+      </w:pPr>
+      <w:r>
+        <w:t xml:space="preserve">Comment on the data set ; suggest improvements. XXX TODO</w:t>
+      </w:r>
+    </w:p>
+    <w:p>
+      <w:pPr>
+        <w:pStyle w:val="Heading1"/>
+      </w:pPr>
+      <w:bookmarkStart w:id="53" w:name="next-steps"/>
+      <w:bookmarkEnd w:id="53"/>
+      <w:r>
+        <w:t xml:space="preserve">Next steps</w:t>
       </w:r>
     </w:p>
     <w:p>
@@ -3341,37 +3541,75 @@
         </w:numPr>
       </w:pPr>
       <w:r>
-        <w:t xml:space="preserve">Comment on the data set ; suggest improvements. XXX</w:t>
+        <w:t xml:space="preserve">XXX TODO: close and comment all open 'XXX TODO'.</w:t>
+      </w:r>
+    </w:p>
+    <w:p>
+      <w:pPr>
+        <w:pStyle w:val="Compact"/>
+        <w:numPr>
+          <w:numId w:val="1026"/>
+          <w:ilvl w:val="0"/>
+        </w:numPr>
+      </w:pPr>
+      <w:r>
+        <w:t xml:space="preserve">XXX TODO: coding conventions and style will also be assessed.</w:t>
+      </w:r>
+    </w:p>
+    <w:p>
+      <w:pPr>
+        <w:pStyle w:val="Compact"/>
+        <w:numPr>
+          <w:numId w:val="1027"/>
+          <w:ilvl w:val="1"/>
+        </w:numPr>
+      </w:pPr>
+      <w:r>
+        <w:t xml:space="preserve">Comment that it is PEP8 compliant</w:t>
+      </w:r>
+    </w:p>
+    <w:p>
+      <w:pPr>
+        <w:pStyle w:val="Compact"/>
+        <w:numPr>
+          <w:numId w:val="1028"/>
+          <w:ilvl w:val="2"/>
+        </w:numPr>
+      </w:pPr>
+      <w:r>
+        <w:t xml:space="preserve">Comment on python-mode and contributions</w:t>
+      </w:r>
+    </w:p>
+    <w:p>
+      <w:pPr>
+        <w:pStyle w:val="Compact"/>
+        <w:numPr>
+          <w:numId w:val="1027"/>
+          <w:ilvl w:val="1"/>
+        </w:numPr>
+      </w:pPr>
+      <w:r>
+        <w:t xml:space="preserve">Comment on docstrings style</w:t>
+      </w:r>
+    </w:p>
+    <w:p>
+      <w:pPr>
+        <w:pStyle w:val="Compact"/>
+        <w:numPr>
+          <w:numId w:val="1029"/>
+          <w:ilvl w:val="2"/>
+        </w:numPr>
+      </w:pPr>
+      <w:r>
+        <w:t xml:space="preserve">Comment on sphinx documentation</w:t>
       </w:r>
     </w:p>
     <w:p>
       <w:pPr>
         <w:pStyle w:val="Heading1"/>
       </w:pPr>
-      <w:bookmarkStart w:id="52" w:name="next-steps"/>
-      <w:bookmarkEnd w:id="52"/>
-      <w:r>
-        <w:t xml:space="preserve">Next steps</w:t>
-      </w:r>
-    </w:p>
-    <w:p>
-      <w:pPr>
-        <w:pStyle w:val="Compact"/>
-        <w:numPr>
-          <w:numId w:val="1027"/>
-          <w:ilvl w:val="0"/>
-        </w:numPr>
-      </w:pPr>
-      <w:r>
-        <w:t xml:space="preserve">XXX</w:t>
-      </w:r>
-    </w:p>
-    <w:p>
-      <w:pPr>
-        <w:pStyle w:val="Heading1"/>
-      </w:pPr>
-      <w:bookmarkStart w:id="53" w:name="all-output-from-python-code"/>
-      <w:bookmarkEnd w:id="53"/>
+      <w:bookmarkStart w:id="54" w:name="all-output-from-python-code"/>
+      <w:bookmarkEnd w:id="54"/>
       <w:r>
         <w:t xml:space="preserve">All output from python code</w:t>
       </w:r>
@@ -3380,28 +3618,10 @@
       <w:pPr>
         <w:pStyle w:val="Heading2"/>
       </w:pPr>
-      <w:bookmarkStart w:id="54" w:name="all_plots"/>
-      <w:bookmarkEnd w:id="54"/>
+      <w:bookmarkStart w:id="55" w:name="all_plots"/>
+      <w:bookmarkEnd w:id="55"/>
       <w:r>
         <w:t xml:space="preserve">All the images</w:t>
-      </w:r>
-    </w:p>
-    <w:p>
-      <w:pPr>
-        <w:pStyle w:val="Heading3"/>
-      </w:pPr>
-      <w:bookmarkStart w:id="55" w:name="all_silh"/>
-      <w:bookmarkEnd w:id="55"/>
-      <w:r>
-        <w:t xml:space="preserve">Silhouette</w:t>
-      </w:r>
-    </w:p>
-    <w:p>
-      <w:pPr>
-        <w:pStyle w:val="FirstParagraph"/>
-      </w:pPr>
-      <w:r>
-        <w:t xml:space="preserve">XXX</w:t>
       </w:r>
     </w:p>
     <w:p>
@@ -3411,6 +3631,24 @@
       <w:bookmarkStart w:id="56" w:name="all_silh"/>
       <w:bookmarkEnd w:id="56"/>
       <w:r>
+        <w:t xml:space="preserve">Silhouette</w:t>
+      </w:r>
+    </w:p>
+    <w:p>
+      <w:pPr>
+        <w:pStyle w:val="FirstParagraph"/>
+      </w:pPr>
+      <w:r>
+        <w:t xml:space="preserve">XXX TODO</w:t>
+      </w:r>
+    </w:p>
+    <w:p>
+      <w:pPr>
+        <w:pStyle w:val="Heading3"/>
+      </w:pPr>
+      <w:bookmarkStart w:id="57" w:name="all_silh"/>
+      <w:bookmarkEnd w:id="57"/>
+      <w:r>
         <w:t xml:space="preserve">Clusters</w:t>
       </w:r>
     </w:p>
@@ -3427,15 +3665,15 @@
         <w:pStyle w:val="BodyText"/>
       </w:pPr>
       <w:r>
-        <w:t xml:space="preserve">XXX</w:t>
+        <w:t xml:space="preserve">XXX TODO</w:t>
       </w:r>
     </w:p>
     <w:p>
       <w:pPr>
         <w:pStyle w:val="Heading2"/>
       </w:pPr>
-      <w:bookmarkStart w:id="57" w:name="stdout"/>
-      <w:bookmarkEnd w:id="57"/>
+      <w:bookmarkStart w:id="58" w:name="stdout"/>
+      <w:bookmarkEnd w:id="58"/>
       <w:r>
         <w:t xml:space="preserve">Code output (stdout)</w:t>
       </w:r>
@@ -3445,15 +3683,15 @@
         <w:pStyle w:val="FirstParagraph"/>
       </w:pPr>
       <w:r>
-        <w:t xml:space="preserve">XXX</w:t>
+        <w:t xml:space="preserve">XXX TODO</w:t>
       </w:r>
     </w:p>
     <w:p>
       <w:pPr>
         <w:pStyle w:val="Heading1"/>
       </w:pPr>
-      <w:bookmarkStart w:id="58" w:name="bibliography"/>
-      <w:bookmarkEnd w:id="58"/>
+      <w:bookmarkStart w:id="59" w:name="bibliography"/>
+      <w:bookmarkEnd w:id="59"/>
       <w:r>
         <w:t xml:space="preserve">Bibliography</w:t>
       </w:r>
@@ -3463,15 +3701,15 @@
         <w:pStyle w:val="FirstParagraph"/>
       </w:pPr>
       <w:r>
-        <w:t xml:space="preserve">XXX Improve XXX</w:t>
+        <w:t xml:space="preserve">XXX TODO Improve XXX</w:t>
       </w:r>
     </w:p>
     <w:p>
       <w:pPr>
         <w:pStyle w:val="Heading2"/>
       </w:pPr>
-      <w:bookmarkStart w:id="59" w:name="k-means-algorithm"/>
-      <w:bookmarkEnd w:id="59"/>
+      <w:bookmarkStart w:id="60" w:name="k-means-algorithm"/>
+      <w:bookmarkEnd w:id="60"/>
       <w:r>
         <w:t xml:space="preserve">K-Means algorithm</w:t>
       </w:r>
@@ -3480,11 +3718,11 @@
       <w:pPr>
         <w:pStyle w:val="Compact"/>
         <w:numPr>
-          <w:numId w:val="1028"/>
+          <w:numId w:val="1030"/>
           <w:ilvl w:val="0"/>
         </w:numPr>
       </w:pPr>
-      <w:hyperlink r:id="rId60">
+      <w:hyperlink r:id="rId61">
         <w:r>
           <w:rPr>
             <w:rStyle w:val="Hyperlink"/>
@@ -3497,8 +3735,8 @@
       <w:pPr>
         <w:pStyle w:val="Heading2"/>
       </w:pPr>
-      <w:bookmarkStart w:id="61" w:name="silhouette-analysis"/>
-      <w:bookmarkEnd w:id="61"/>
+      <w:bookmarkStart w:id="62" w:name="silhouette-analysis"/>
+      <w:bookmarkEnd w:id="62"/>
       <w:r>
         <w:t xml:space="preserve">Silhouette analysis</w:t>
       </w:r>
@@ -3506,11 +3744,11 @@
     <w:p>
       <w:pPr>
         <w:numPr>
-          <w:numId w:val="1029"/>
+          <w:numId w:val="1031"/>
           <w:ilvl w:val="0"/>
         </w:numPr>
       </w:pPr>
-      <w:hyperlink r:id="rId62">
+      <w:hyperlink r:id="rId63">
         <w:r>
           <w:rPr>
             <w:rStyle w:val="Hyperlink"/>
@@ -3522,11 +3760,11 @@
     <w:p>
       <w:pPr>
         <w:numPr>
-          <w:numId w:val="1029"/>
+          <w:numId w:val="1031"/>
           <w:ilvl w:val="0"/>
         </w:numPr>
       </w:pPr>
-      <w:hyperlink r:id="rId63">
+      <w:hyperlink r:id="rId64">
         <w:r>
           <w:rPr>
             <w:rStyle w:val="Hyperlink"/>
@@ -3539,8 +3777,8 @@
       <w:pPr>
         <w:pStyle w:val="Heading2"/>
       </w:pPr>
-      <w:bookmarkStart w:id="64" w:name="preprocessing-1"/>
-      <w:bookmarkEnd w:id="64"/>
+      <w:bookmarkStart w:id="65" w:name="preprocessing-1"/>
+      <w:bookmarkEnd w:id="65"/>
       <w:r>
         <w:t xml:space="preserve">Preprocessing</w:t>
       </w:r>
@@ -3548,11 +3786,11 @@
     <w:p>
       <w:pPr>
         <w:numPr>
-          <w:numId w:val="1030"/>
+          <w:numId w:val="1032"/>
           <w:ilvl w:val="0"/>
         </w:numPr>
       </w:pPr>
-      <w:hyperlink r:id="rId65">
+      <w:hyperlink r:id="rId66">
         <w:r>
           <w:rPr>
             <w:rStyle w:val="Hyperlink"/>
@@ -3564,12 +3802,12 @@
     <w:p>
       <w:pPr>
         <w:numPr>
-          <w:numId w:val="1030"/>
+          <w:numId w:val="1032"/>
           <w:ilvl w:val="0"/>
         </w:numPr>
       </w:pPr>
       <w:r>
-        <w:t xml:space="preserve">XXX</w:t>
+        <w:t xml:space="preserve">XXX TODO</w:t>
       </w:r>
     </w:p>
     <w:sectPr/>
@@ -3680,7 +3918,7 @@
     </w:lvl>
   </w:abstractNum>
   <w:abstractNum w:abstractNumId="990">
-    <w:nsid w:val="7d4b9287"/>
+    <w:nsid w:val="4a74f4cb"/>
     <w:multiLevelType w:val="multilevel"/>
     <w:lvl w:ilvl="0">
       <w:numFmt w:val="bullet"/>
@@ -3760,89 +3998,8 @@
       </w:pPr>
     </w:lvl>
   </w:abstractNum>
-  <w:abstractNum w:abstractNumId="991">
-    <w:nsid w:val="936cef1c"/>
-    <w:multiLevelType w:val="multilevel"/>
-    <w:lvl w:ilvl="0">
-      <w:numFmt w:val="bullet"/>
-      <w:lvlText w:val="•"/>
-      <w:lvlJc w:val="left"/>
-      <w:pPr>
-        <w:tabs>
-          <w:tab w:val="num" w:pos="0"/>
-        </w:tabs>
-        <w:ind w:left="480" w:hanging="480"/>
-      </w:pPr>
-    </w:lvl>
-    <w:lvl w:ilvl="1">
-      <w:numFmt w:val="bullet"/>
-      <w:lvlText w:val="–"/>
-      <w:lvlJc w:val="left"/>
-      <w:pPr>
-        <w:tabs>
-          <w:tab w:val="num" w:pos="720"/>
-        </w:tabs>
-        <w:ind w:left="1200" w:hanging="480"/>
-      </w:pPr>
-    </w:lvl>
-    <w:lvl w:ilvl="2">
-      <w:numFmt w:val="bullet"/>
-      <w:lvlText w:val="•"/>
-      <w:lvlJc w:val="left"/>
-      <w:pPr>
-        <w:tabs>
-          <w:tab w:val="num" w:pos="1440"/>
-        </w:tabs>
-        <w:ind w:left="1920" w:hanging="480"/>
-      </w:pPr>
-    </w:lvl>
-    <w:lvl w:ilvl="3">
-      <w:numFmt w:val="bullet"/>
-      <w:lvlText w:val="–"/>
-      <w:lvlJc w:val="left"/>
-      <w:pPr>
-        <w:tabs>
-          <w:tab w:val="num" w:pos="2160"/>
-        </w:tabs>
-        <w:ind w:left="2640" w:hanging="480"/>
-      </w:pPr>
-    </w:lvl>
-    <w:lvl w:ilvl="4">
-      <w:numFmt w:val="bullet"/>
-      <w:lvlText w:val="•"/>
-      <w:lvlJc w:val="left"/>
-      <w:pPr>
-        <w:tabs>
-          <w:tab w:val="num" w:pos="2880"/>
-        </w:tabs>
-        <w:ind w:left="3360" w:hanging="480"/>
-      </w:pPr>
-    </w:lvl>
-    <w:lvl w:ilvl="5">
-      <w:numFmt w:val="bullet"/>
-      <w:lvlText w:val="–"/>
-      <w:lvlJc w:val="left"/>
-      <w:pPr>
-        <w:tabs>
-          <w:tab w:val="num" w:pos="3600"/>
-        </w:tabs>
-        <w:ind w:left="4080" w:hanging="480"/>
-      </w:pPr>
-    </w:lvl>
-    <w:lvl w:ilvl="6">
-      <w:numFmt w:val="bullet"/>
-      <w:lvlText w:val="•"/>
-      <w:lvlJc w:val="left"/>
-      <w:pPr>
-        <w:tabs>
-          <w:tab w:val="num" w:pos="4320"/>
-        </w:tabs>
-        <w:ind w:left="4800" w:hanging="480"/>
-      </w:pPr>
-    </w:lvl>
-  </w:abstractNum>
   <w:abstractNum w:abstractNumId="99411">
-    <w:nsid w:val="61dc1eff"/>
+    <w:nsid w:val="7bed16ed"/>
     <w:multiLevelType w:val="multilevel"/>
     <w:lvl w:ilvl="0">
       <w:start w:val="1"/>
@@ -3920,6 +4077,87 @@
       <w:start w:val="1"/>
       <w:numFmt w:val="decimal"/>
       <w:lvlText w:val="%7."/>
+      <w:lvlJc w:val="left"/>
+      <w:pPr>
+        <w:tabs>
+          <w:tab w:val="num" w:pos="4320"/>
+        </w:tabs>
+        <w:ind w:left="4800" w:hanging="480"/>
+      </w:pPr>
+    </w:lvl>
+  </w:abstractNum>
+  <w:abstractNum w:abstractNumId="991">
+    <w:nsid w:val="d76db409"/>
+    <w:multiLevelType w:val="multilevel"/>
+    <w:lvl w:ilvl="0">
+      <w:numFmt w:val="bullet"/>
+      <w:lvlText w:val="•"/>
+      <w:lvlJc w:val="left"/>
+      <w:pPr>
+        <w:tabs>
+          <w:tab w:val="num" w:pos="0"/>
+        </w:tabs>
+        <w:ind w:left="480" w:hanging="480"/>
+      </w:pPr>
+    </w:lvl>
+    <w:lvl w:ilvl="1">
+      <w:numFmt w:val="bullet"/>
+      <w:lvlText w:val="–"/>
+      <w:lvlJc w:val="left"/>
+      <w:pPr>
+        <w:tabs>
+          <w:tab w:val="num" w:pos="720"/>
+        </w:tabs>
+        <w:ind w:left="1200" w:hanging="480"/>
+      </w:pPr>
+    </w:lvl>
+    <w:lvl w:ilvl="2">
+      <w:numFmt w:val="bullet"/>
+      <w:lvlText w:val="•"/>
+      <w:lvlJc w:val="left"/>
+      <w:pPr>
+        <w:tabs>
+          <w:tab w:val="num" w:pos="1440"/>
+        </w:tabs>
+        <w:ind w:left="1920" w:hanging="480"/>
+      </w:pPr>
+    </w:lvl>
+    <w:lvl w:ilvl="3">
+      <w:numFmt w:val="bullet"/>
+      <w:lvlText w:val="–"/>
+      <w:lvlJc w:val="left"/>
+      <w:pPr>
+        <w:tabs>
+          <w:tab w:val="num" w:pos="2160"/>
+        </w:tabs>
+        <w:ind w:left="2640" w:hanging="480"/>
+      </w:pPr>
+    </w:lvl>
+    <w:lvl w:ilvl="4">
+      <w:numFmt w:val="bullet"/>
+      <w:lvlText w:val="•"/>
+      <w:lvlJc w:val="left"/>
+      <w:pPr>
+        <w:tabs>
+          <w:tab w:val="num" w:pos="2880"/>
+        </w:tabs>
+        <w:ind w:left="3360" w:hanging="480"/>
+      </w:pPr>
+    </w:lvl>
+    <w:lvl w:ilvl="5">
+      <w:numFmt w:val="bullet"/>
+      <w:lvlText w:val="–"/>
+      <w:lvlJc w:val="left"/>
+      <w:pPr>
+        <w:tabs>
+          <w:tab w:val="num" w:pos="3600"/>
+        </w:tabs>
+        <w:ind w:left="4080" w:hanging="480"/>
+      </w:pPr>
+    </w:lvl>
+    <w:lvl w:ilvl="6">
+      <w:numFmt w:val="bullet"/>
+      <w:lvlText w:val="•"/>
       <w:lvlJc w:val="left"/>
       <w:pPr>
         <w:tabs>
@@ -3936,31 +4174,31 @@
     <w:abstractNumId w:val="990"/>
   </w:num>
   <w:num w:numId="1001">
-    <w:abstractNumId w:val="991"/>
+    <w:abstractNumId w:val="99411"/>
+    <w:lvlOverride w:ilvl="0">
+      <w:startOverride w:val="1"/>
+    </w:lvlOverride>
+    <w:lvlOverride w:ilvl="1">
+      <w:startOverride w:val="1"/>
+    </w:lvlOverride>
+    <w:lvlOverride w:ilvl="2">
+      <w:startOverride w:val="1"/>
+    </w:lvlOverride>
+    <w:lvlOverride w:ilvl="3">
+      <w:startOverride w:val="1"/>
+    </w:lvlOverride>
+    <w:lvlOverride w:ilvl="4">
+      <w:startOverride w:val="1"/>
+    </w:lvlOverride>
+    <w:lvlOverride w:ilvl="5">
+      <w:startOverride w:val="1"/>
+    </w:lvlOverride>
+    <w:lvlOverride w:ilvl="6">
+      <w:startOverride w:val="1"/>
+    </w:lvlOverride>
   </w:num>
   <w:num w:numId="1002">
-    <w:abstractNumId w:val="99411"/>
-    <w:lvlOverride w:ilvl="0">
-      <w:startOverride w:val="1"/>
-    </w:lvlOverride>
-    <w:lvlOverride w:ilvl="1">
-      <w:startOverride w:val="1"/>
-    </w:lvlOverride>
-    <w:lvlOverride w:ilvl="2">
-      <w:startOverride w:val="1"/>
-    </w:lvlOverride>
-    <w:lvlOverride w:ilvl="3">
-      <w:startOverride w:val="1"/>
-    </w:lvlOverride>
-    <w:lvlOverride w:ilvl="4">
-      <w:startOverride w:val="1"/>
-    </w:lvlOverride>
-    <w:lvlOverride w:ilvl="5">
-      <w:startOverride w:val="1"/>
-    </w:lvlOverride>
-    <w:lvlOverride w:ilvl="6">
-      <w:startOverride w:val="1"/>
-    </w:lvlOverride>
+    <w:abstractNumId w:val="991"/>
   </w:num>
   <w:num w:numId="1003">
     <w:abstractNumId w:val="991"/>
@@ -3978,7 +4216,28 @@
     <w:abstractNumId w:val="991"/>
   </w:num>
   <w:num w:numId="1008">
-    <w:abstractNumId w:val="991"/>
+    <w:abstractNumId w:val="99411"/>
+    <w:lvlOverride w:ilvl="0">
+      <w:startOverride w:val="1"/>
+    </w:lvlOverride>
+    <w:lvlOverride w:ilvl="1">
+      <w:startOverride w:val="1"/>
+    </w:lvlOverride>
+    <w:lvlOverride w:ilvl="2">
+      <w:startOverride w:val="1"/>
+    </w:lvlOverride>
+    <w:lvlOverride w:ilvl="3">
+      <w:startOverride w:val="1"/>
+    </w:lvlOverride>
+    <w:lvlOverride w:ilvl="4">
+      <w:startOverride w:val="1"/>
+    </w:lvlOverride>
+    <w:lvlOverride w:ilvl="5">
+      <w:startOverride w:val="1"/>
+    </w:lvlOverride>
+    <w:lvlOverride w:ilvl="6">
+      <w:startOverride w:val="1"/>
+    </w:lvlOverride>
   </w:num>
   <w:num w:numId="1009">
     <w:abstractNumId w:val="99411"/>
@@ -4269,28 +4528,7 @@
     </w:lvlOverride>
   </w:num>
   <w:num w:numId="1021">
-    <w:abstractNumId w:val="99411"/>
-    <w:lvlOverride w:ilvl="0">
-      <w:startOverride w:val="1"/>
-    </w:lvlOverride>
-    <w:lvlOverride w:ilvl="1">
-      <w:startOverride w:val="1"/>
-    </w:lvlOverride>
-    <w:lvlOverride w:ilvl="2">
-      <w:startOverride w:val="1"/>
-    </w:lvlOverride>
-    <w:lvlOverride w:ilvl="3">
-      <w:startOverride w:val="1"/>
-    </w:lvlOverride>
-    <w:lvlOverride w:ilvl="4">
-      <w:startOverride w:val="1"/>
-    </w:lvlOverride>
-    <w:lvlOverride w:ilvl="5">
-      <w:startOverride w:val="1"/>
-    </w:lvlOverride>
-    <w:lvlOverride w:ilvl="6">
-      <w:startOverride w:val="1"/>
-    </w:lvlOverride>
+    <w:abstractNumId w:val="991"/>
   </w:num>
   <w:num w:numId="1022">
     <w:abstractNumId w:val="991"/>
@@ -4311,6 +4549,12 @@
     <w:abstractNumId w:val="991"/>
   </w:num>
   <w:num w:numId="1028">
+    <w:abstractNumId w:val="991"/>
+  </w:num>
+  <w:num w:numId="1029">
+    <w:abstractNumId w:val="991"/>
+  </w:num>
+  <w:num w:numId="1030">
     <w:abstractNumId w:val="99411"/>
     <w:lvlOverride w:ilvl="0">
       <w:startOverride w:val="1"/>
@@ -4334,7 +4578,7 @@
       <w:startOverride w:val="1"/>
     </w:lvlOverride>
   </w:num>
-  <w:num w:numId="1029">
+  <w:num w:numId="1031">
     <w:abstractNumId w:val="99411"/>
     <w:lvlOverride w:ilvl="0">
       <w:startOverride w:val="1"/>
@@ -4358,7 +4602,7 @@
       <w:startOverride w:val="1"/>
     </w:lvlOverride>
   </w:num>
-  <w:num w:numId="1030">
+  <w:num w:numId="1032">
     <w:abstractNumId w:val="99411"/>
     <w:lvlOverride w:ilvl="0">
       <w:startOverride w:val="1"/>

</xml_diff>